<commit_message>
Programmi pronti - grazie Claude
</commit_message>
<xml_diff>
--- a/Teaching/Programmi 24-25/Programmazione_Didattica_Sistemi_reti_3D_2024-2025.docx
+++ b/Teaching/Programmi 24-25/Programmazione_Didattica_Sistemi_reti_3D_2024-2025.docx
@@ -890,7 +890,7 @@
               <w:rPr>
                 <w:rFonts w:ascii="Aptos" w:hAnsi="Aptos" w:cs="Times New Roman"/>
               </w:rPr>
-              <w:t>La macchina di Von Neumann e la sua architettura.</w:t>
+              <w:t>La macchina di Von Neumann e la sua architettura</w:t>
             </w:r>
           </w:p>
           <w:p>
@@ -908,6 +908,42 @@
               <w:rPr>
                 <w:rFonts w:ascii="Aptos" w:hAnsi="Aptos" w:cs="Times New Roman"/>
               </w:rPr>
+              <w:t>Confronto Von Neumann e Harvard</w:t>
+            </w:r>
+          </w:p>
+          <w:p>
+            <w:pPr>
+              <w:pStyle w:val="Contenutotabella"/>
+              <w:numPr>
+                <w:ilvl w:val="0"/>
+                <w:numId w:val="1"/>
+              </w:numPr>
+              <w:rPr>
+                <w:rFonts w:ascii="Aptos" w:hAnsi="Aptos" w:cs="Times New Roman"/>
+              </w:rPr>
+            </w:pPr>
+            <w:r>
+              <w:rPr>
+                <w:rFonts w:ascii="Aptos" w:hAnsi="Aptos" w:cs="Times New Roman"/>
+              </w:rPr>
+              <w:t>Hardware/software e firmware</w:t>
+            </w:r>
+          </w:p>
+          <w:p>
+            <w:pPr>
+              <w:pStyle w:val="Contenutotabella"/>
+              <w:numPr>
+                <w:ilvl w:val="0"/>
+                <w:numId w:val="1"/>
+              </w:numPr>
+              <w:rPr>
+                <w:rFonts w:ascii="Aptos" w:hAnsi="Aptos" w:cs="Times New Roman"/>
+              </w:rPr>
+            </w:pPr>
+            <w:r>
+              <w:rPr>
+                <w:rFonts w:ascii="Aptos" w:hAnsi="Aptos" w:cs="Times New Roman"/>
+              </w:rPr>
               <w:t>La CPU e la sua architettura interna.</w:t>
             </w:r>
           </w:p>
@@ -980,6 +1016,24 @@
               <w:rPr>
                 <w:rFonts w:ascii="Aptos" w:hAnsi="Aptos" w:cs="Times New Roman"/>
               </w:rPr>
+              <w:t>Aritmetica del calcolatore, linguaggio macchina e virgola mobile</w:t>
+            </w:r>
+          </w:p>
+          <w:p>
+            <w:pPr>
+              <w:pStyle w:val="Contenutotabella"/>
+              <w:numPr>
+                <w:ilvl w:val="0"/>
+                <w:numId w:val="1"/>
+              </w:numPr>
+              <w:rPr>
+                <w:rFonts w:ascii="Aptos" w:hAnsi="Aptos" w:cs="Times New Roman"/>
+              </w:rPr>
+            </w:pPr>
+            <w:r>
+              <w:rPr>
+                <w:rFonts w:ascii="Aptos" w:hAnsi="Aptos" w:cs="Times New Roman"/>
+              </w:rPr>
               <w:t>Bus</w:t>
             </w:r>
             <w:r>
@@ -998,6 +1052,26 @@
               </w:numPr>
               <w:rPr>
                 <w:rFonts w:ascii="Aptos" w:hAnsi="Aptos" w:cs="Times New Roman"/>
+                <w:lang w:val="en-US"/>
+              </w:rPr>
+            </w:pPr>
+            <w:r>
+              <w:rPr>
+                <w:rFonts w:ascii="Aptos" w:hAnsi="Aptos" w:cs="Times New Roman"/>
+                <w:lang w:val="en-US"/>
+              </w:rPr>
+              <w:t>Banda passante (bandwidth) del FSB (Front Side Bus)</w:t>
+            </w:r>
+          </w:p>
+          <w:p>
+            <w:pPr>
+              <w:pStyle w:val="Contenutotabella"/>
+              <w:numPr>
+                <w:ilvl w:val="0"/>
+                <w:numId w:val="1"/>
+              </w:numPr>
+              <w:rPr>
+                <w:rFonts w:ascii="Aptos" w:hAnsi="Aptos" w:cs="Times New Roman"/>
               </w:rPr>
             </w:pPr>
             <w:r>
@@ -1058,7 +1132,7 @@
               <w:rPr>
                 <w:rFonts w:ascii="Aptos" w:hAnsi="Aptos" w:cs="Times New Roman"/>
               </w:rPr>
-              <w:t>I BUS dati, indirizzi e di controllo.</w:t>
+              <w:t>Legge di Amdahl ed implicazioni</w:t>
             </w:r>
           </w:p>
           <w:p>
@@ -1094,7 +1168,13 @@
               <w:rPr>
                 <w:rFonts w:ascii="Aptos" w:hAnsi="Aptos" w:cs="Times New Roman"/>
               </w:rPr>
-              <w:t>Architetture CISC e RISC.</w:t>
+              <w:t>Architetture CISC e RISC</w:t>
+            </w:r>
+            <w:r>
+              <w:rPr>
+                <w:rFonts w:ascii="Aptos" w:hAnsi="Aptos" w:cs="Times New Roman"/>
+              </w:rPr>
+              <w:t xml:space="preserve"> ed esempi (x86, ARM, MIPS)</w:t>
             </w:r>
           </w:p>
           <w:p>
@@ -1106,15 +1186,25 @@
               </w:numPr>
               <w:rPr>
                 <w:rFonts w:ascii="Aptos" w:hAnsi="Aptos" w:cs="Arial"/>
-                <w:lang w:val="en-GB"/>
               </w:rPr>
             </w:pPr>
             <w:r>
               <w:rPr>
                 <w:rFonts w:ascii="Aptos" w:hAnsi="Aptos" w:cs="Arial"/>
-                <w:lang w:val="en-GB"/>
-              </w:rPr>
-              <w:t>Processori multicore.</w:t>
+              </w:rPr>
+              <w:t>Processori multicore</w:t>
+            </w:r>
+            <w:r>
+              <w:rPr>
+                <w:rFonts w:ascii="Aptos" w:hAnsi="Aptos" w:cs="Arial"/>
+              </w:rPr>
+              <w:t>: vantaggi/parallelismo/s</w:t>
+            </w:r>
+            <w:r>
+              <w:rPr>
+                <w:rFonts w:ascii="Aptos" w:hAnsi="Aptos" w:cs="Arial"/>
+              </w:rPr>
+              <w:t>incronizzazione</w:t>
             </w:r>
           </w:p>
           <w:p>
@@ -1151,82 +1241,6 @@
                 <w:rFonts w:ascii="Aptos" w:hAnsi="Aptos" w:cs="Arial"/>
               </w:rPr>
               <w:t>Il chipset (Northbridge, Southbridge).</w:t>
-            </w:r>
-          </w:p>
-          <w:p>
-            <w:pPr>
-              <w:pStyle w:val="Standard"/>
-              <w:numPr>
-                <w:ilvl w:val="0"/>
-                <w:numId w:val="1"/>
-              </w:numPr>
-              <w:rPr>
-                <w:rFonts w:ascii="Aptos" w:hAnsi="Aptos" w:cs="Arial"/>
-                <w:lang w:val="en-US"/>
-              </w:rPr>
-            </w:pPr>
-            <w:r>
-              <w:rPr>
-                <w:rFonts w:ascii="Aptos" w:hAnsi="Aptos" w:cs="Arial"/>
-                <w:lang w:val="en-US"/>
-              </w:rPr>
-              <w:t>Banda passante (bandwidth) del FSB (Front Side Bus).</w:t>
-            </w:r>
-          </w:p>
-          <w:p>
-            <w:pPr>
-              <w:pStyle w:val="Standard"/>
-              <w:numPr>
-                <w:ilvl w:val="0"/>
-                <w:numId w:val="1"/>
-              </w:numPr>
-              <w:rPr>
-                <w:rFonts w:ascii="Aptos" w:eastAsia="Calibri" w:hAnsi="Aptos" w:cs="Calibri"/>
-              </w:rPr>
-            </w:pPr>
-            <w:r>
-              <w:rPr>
-                <w:rFonts w:ascii="Aptos" w:eastAsia="Calibri" w:hAnsi="Aptos" w:cs="Calibri"/>
-              </w:rPr>
-              <w:t>Bit, byte, capacità della memoria.</w:t>
-            </w:r>
-          </w:p>
-          <w:p>
-            <w:pPr>
-              <w:pStyle w:val="Standard"/>
-              <w:numPr>
-                <w:ilvl w:val="0"/>
-                <w:numId w:val="1"/>
-              </w:numPr>
-              <w:rPr>
-                <w:rFonts w:ascii="Aptos" w:hAnsi="Aptos" w:cs="Arial"/>
-                <w:lang w:val="en-US"/>
-              </w:rPr>
-            </w:pPr>
-            <w:r>
-              <w:rPr>
-                <w:rFonts w:ascii="Aptos" w:hAnsi="Aptos" w:cs="Arial"/>
-                <w:lang w:val="en-US"/>
-              </w:rPr>
-              <w:t>La RAM (Random Access Memory).</w:t>
-            </w:r>
-          </w:p>
-          <w:p>
-            <w:pPr>
-              <w:pStyle w:val="Contenutotabella"/>
-              <w:numPr>
-                <w:ilvl w:val="0"/>
-                <w:numId w:val="1"/>
-              </w:numPr>
-              <w:rPr>
-                <w:rFonts w:ascii="Aptos" w:hAnsi="Aptos"/>
-              </w:rPr>
-            </w:pPr>
-            <w:r>
-              <w:rPr>
-                <w:rFonts w:ascii="Aptos" w:hAnsi="Aptos" w:cs="Times New Roman"/>
-              </w:rPr>
-              <w:t>Esempi di ambiente di simulazione in Assembly e visione generale istruzioni</w:t>
             </w:r>
           </w:p>
         </w:tc>
@@ -1340,7 +1354,37 @@
               <w:rPr>
                 <w:rFonts w:ascii="Aptos" w:hAnsi="Aptos" w:cs="Times New Roman"/>
               </w:rPr>
-              <w:t>Capacità della memoria.</w:t>
+              <w:t>Capacità della memoria</w:t>
+            </w:r>
+            <w:r>
+              <w:rPr>
+                <w:rFonts w:ascii="Aptos" w:hAnsi="Aptos" w:cs="Times New Roman"/>
+              </w:rPr>
+              <w:t>: bit/byte/word</w:t>
+            </w:r>
+          </w:p>
+          <w:p>
+            <w:pPr>
+              <w:pStyle w:val="Standard"/>
+              <w:numPr>
+                <w:ilvl w:val="0"/>
+                <w:numId w:val="2"/>
+              </w:numPr>
+              <w:rPr>
+                <w:rFonts w:ascii="Aptos" w:hAnsi="Aptos" w:cs="Arial"/>
+              </w:rPr>
+            </w:pPr>
+            <w:r>
+              <w:rPr>
+                <w:rFonts w:ascii="Aptos" w:hAnsi="Aptos" w:cs="Arial"/>
+              </w:rPr>
+              <w:t>La RAM (Random Access Memory) e su</w:t>
+            </w:r>
+            <w:r>
+              <w:rPr>
+                <w:rFonts w:ascii="Aptos" w:hAnsi="Aptos" w:cs="Arial"/>
+              </w:rPr>
+              <w:t>oi tipi</w:t>
             </w:r>
           </w:p>
           <w:p>
@@ -1376,7 +1420,13 @@
               <w:rPr>
                 <w:rFonts w:ascii="Aptos" w:hAnsi="Aptos" w:cs="Times New Roman"/>
               </w:rPr>
-              <w:t>Spazio di indirizzamento.</w:t>
+              <w:t>La cache memory</w:t>
+            </w:r>
+            <w:r>
+              <w:rPr>
+                <w:rFonts w:ascii="Aptos" w:hAnsi="Aptos" w:cs="Times New Roman"/>
+              </w:rPr>
+              <w:t>, funzionamento logico, politiche e livelli</w:t>
             </w:r>
           </w:p>
           <w:p>
@@ -1394,7 +1444,7 @@
               <w:rPr>
                 <w:rFonts w:ascii="Aptos" w:hAnsi="Aptos" w:cs="Times New Roman"/>
               </w:rPr>
-              <w:t>La cache memory e suo funzionamento logico (operazione di lettura o di scrittura).</w:t>
+              <w:t>Memoria virtuale e spazio di indirizzamento</w:t>
             </w:r>
           </w:p>
           <w:p>
@@ -1412,6 +1462,42 @@
               <w:rPr>
                 <w:rFonts w:ascii="Aptos" w:hAnsi="Aptos" w:cs="Times New Roman"/>
               </w:rPr>
+              <w:t>Indirizzo di memoria assoluto e relativo</w:t>
+            </w:r>
+          </w:p>
+          <w:p>
+            <w:pPr>
+              <w:pStyle w:val="Contenutotabella"/>
+              <w:numPr>
+                <w:ilvl w:val="0"/>
+                <w:numId w:val="2"/>
+              </w:numPr>
+              <w:rPr>
+                <w:rFonts w:ascii="Aptos" w:hAnsi="Aptos" w:cs="Times New Roman"/>
+              </w:rPr>
+            </w:pPr>
+            <w:r>
+              <w:rPr>
+                <w:rFonts w:ascii="Aptos" w:hAnsi="Aptos" w:cs="Times New Roman"/>
+              </w:rPr>
+              <w:t>Tecniche di gestione della memoria: partizioni fisse e dinamiche, paginazione, segmentazione</w:t>
+            </w:r>
+          </w:p>
+          <w:p>
+            <w:pPr>
+              <w:pStyle w:val="Contenutotabella"/>
+              <w:numPr>
+                <w:ilvl w:val="0"/>
+                <w:numId w:val="2"/>
+              </w:numPr>
+              <w:rPr>
+                <w:rFonts w:ascii="Aptos" w:hAnsi="Aptos" w:cs="Times New Roman"/>
+              </w:rPr>
+            </w:pPr>
+            <w:r>
+              <w:rPr>
+                <w:rFonts w:ascii="Aptos" w:hAnsi="Aptos" w:cs="Times New Roman"/>
+              </w:rPr>
               <w:t>Classificazioni delle memorie (volatile, permanente, dinamica, statica).</w:t>
             </w:r>
           </w:p>
@@ -1448,6 +1534,24 @@
               <w:rPr>
                 <w:rFonts w:ascii="Aptos" w:hAnsi="Aptos" w:cs="Times New Roman"/>
               </w:rPr>
+              <w:t>Memorie esterne: dischi/RAID/CD-ROM</w:t>
+            </w:r>
+          </w:p>
+          <w:p>
+            <w:pPr>
+              <w:pStyle w:val="Contenutotabella"/>
+              <w:numPr>
+                <w:ilvl w:val="0"/>
+                <w:numId w:val="2"/>
+              </w:numPr>
+              <w:rPr>
+                <w:rFonts w:ascii="Aptos" w:hAnsi="Aptos" w:cs="Times New Roman"/>
+              </w:rPr>
+            </w:pPr>
+            <w:r>
+              <w:rPr>
+                <w:rFonts w:ascii="Aptos" w:hAnsi="Aptos" w:cs="Times New Roman"/>
+              </w:rPr>
               <w:t>Principi di località (temporale e spaziale).</w:t>
             </w:r>
           </w:p>
@@ -1502,6 +1606,24 @@
               <w:rPr>
                 <w:rFonts w:ascii="Aptos" w:hAnsi="Aptos" w:cs="Times New Roman"/>
               </w:rPr>
+              <w:t>Allocazione dinamica e garbage collection</w:t>
+            </w:r>
+          </w:p>
+          <w:p>
+            <w:pPr>
+              <w:pStyle w:val="Contenutotabella"/>
+              <w:numPr>
+                <w:ilvl w:val="0"/>
+                <w:numId w:val="2"/>
+              </w:numPr>
+              <w:rPr>
+                <w:rFonts w:ascii="Aptos" w:hAnsi="Aptos" w:cs="Times New Roman"/>
+              </w:rPr>
+            </w:pPr>
+            <w:r>
+              <w:rPr>
+                <w:rFonts w:ascii="Aptos" w:hAnsi="Aptos" w:cs="Times New Roman"/>
+              </w:rPr>
               <w:t>Concetti generali sulle periferiche di I/O.</w:t>
             </w:r>
           </w:p>
@@ -1575,7 +1697,13 @@
               <w:rPr>
                 <w:rFonts w:ascii="Aptos" w:hAnsi="Aptos" w:cs="Times New Roman"/>
               </w:rPr>
-              <w:t>Struttura di un I/O.</w:t>
+              <w:t>Struttura di un I/O</w:t>
+            </w:r>
+            <w:r>
+              <w:rPr>
+                <w:rFonts w:ascii="Aptos" w:hAnsi="Aptos" w:cs="Times New Roman"/>
+              </w:rPr>
+              <w:t>: registro dati/controllo/stato</w:t>
             </w:r>
           </w:p>
           <w:p>
@@ -1595,242 +1723,6 @@
               </w:rPr>
               <w:t>Tecniche per la gestione delle periferiche: polling, interrupt e DMA.</w:t>
             </w:r>
-          </w:p>
-          <w:p>
-            <w:pPr>
-              <w:pStyle w:val="Standard"/>
-              <w:numPr>
-                <w:ilvl w:val="0"/>
-                <w:numId w:val="2"/>
-              </w:numPr>
-              <w:spacing w:after="17"/>
-              <w:rPr>
-                <w:rFonts w:ascii="Aptos" w:eastAsia="Calibri" w:hAnsi="Aptos" w:cs="Calibri"/>
-              </w:rPr>
-            </w:pPr>
-            <w:r>
-              <w:rPr>
-                <w:rFonts w:ascii="Aptos" w:eastAsia="Calibri" w:hAnsi="Aptos" w:cs="Calibri"/>
-              </w:rPr>
-              <w:t>Definizione di rete informatica.</w:t>
-            </w:r>
-          </w:p>
-          <w:p>
-            <w:pPr>
-              <w:pStyle w:val="Standard"/>
-              <w:numPr>
-                <w:ilvl w:val="0"/>
-                <w:numId w:val="2"/>
-              </w:numPr>
-              <w:spacing w:after="17"/>
-              <w:rPr>
-                <w:rFonts w:ascii="Aptos" w:eastAsia="Calibri" w:hAnsi="Aptos" w:cs="Calibri"/>
-              </w:rPr>
-            </w:pPr>
-            <w:r>
-              <w:rPr>
-                <w:rFonts w:ascii="Aptos" w:eastAsia="Calibri" w:hAnsi="Aptos" w:cs="Calibri"/>
-              </w:rPr>
-              <w:t>Reti broadcast e reti punto a punto.</w:t>
-            </w:r>
-          </w:p>
-          <w:p>
-            <w:pPr>
-              <w:pStyle w:val="Standard"/>
-              <w:numPr>
-                <w:ilvl w:val="0"/>
-                <w:numId w:val="2"/>
-              </w:numPr>
-              <w:spacing w:after="17"/>
-              <w:rPr>
-                <w:rFonts w:ascii="Aptos" w:eastAsia="Calibri" w:hAnsi="Aptos" w:cs="Calibri"/>
-              </w:rPr>
-            </w:pPr>
-            <w:r>
-              <w:rPr>
-                <w:rFonts w:ascii="Aptos" w:eastAsia="Calibri" w:hAnsi="Aptos" w:cs="Calibri"/>
-              </w:rPr>
-              <w:t>Dispositivi di rete (schede di rete, hub, switch, router).</w:t>
-            </w:r>
-          </w:p>
-          <w:p>
-            <w:pPr>
-              <w:pStyle w:val="Standard"/>
-              <w:numPr>
-                <w:ilvl w:val="0"/>
-                <w:numId w:val="2"/>
-              </w:numPr>
-              <w:spacing w:after="17"/>
-              <w:rPr>
-                <w:rFonts w:ascii="Aptos" w:eastAsia="Calibri" w:hAnsi="Aptos" w:cs="Calibri"/>
-              </w:rPr>
-            </w:pPr>
-            <w:r>
-              <w:rPr>
-                <w:rFonts w:ascii="Aptos" w:eastAsia="Calibri" w:hAnsi="Aptos" w:cs="Calibri"/>
-              </w:rPr>
-              <w:t>Throughput e bandwidth.</w:t>
-            </w:r>
-          </w:p>
-          <w:p>
-            <w:pPr>
-              <w:pStyle w:val="Standard"/>
-              <w:numPr>
-                <w:ilvl w:val="0"/>
-                <w:numId w:val="2"/>
-              </w:numPr>
-              <w:spacing w:after="17"/>
-              <w:rPr>
-                <w:rFonts w:ascii="Aptos" w:eastAsia="Calibri" w:hAnsi="Aptos" w:cs="Calibri"/>
-              </w:rPr>
-            </w:pPr>
-            <w:r>
-              <w:rPr>
-                <w:rFonts w:ascii="Aptos" w:eastAsia="Calibri" w:hAnsi="Aptos" w:cs="Calibri"/>
-              </w:rPr>
-              <w:t>Classificazione delle reti per estensione geografica (PAN, LAN, MAN, WAN).</w:t>
-            </w:r>
-          </w:p>
-          <w:p>
-            <w:pPr>
-              <w:pStyle w:val="Standard"/>
-              <w:numPr>
-                <w:ilvl w:val="0"/>
-                <w:numId w:val="2"/>
-              </w:numPr>
-              <w:spacing w:after="17"/>
-              <w:rPr>
-                <w:rFonts w:ascii="Aptos" w:eastAsia="Calibri" w:hAnsi="Aptos" w:cs="Calibri"/>
-              </w:rPr>
-            </w:pPr>
-            <w:r>
-              <w:rPr>
-                <w:rFonts w:ascii="Aptos" w:eastAsia="Calibri" w:hAnsi="Aptos" w:cs="Calibri"/>
-              </w:rPr>
-              <w:t>Classificazione delle reti per architettura (Master-Slave, Client-Server, Peer-to-peer).</w:t>
-            </w:r>
-          </w:p>
-          <w:p>
-            <w:pPr>
-              <w:pStyle w:val="Standard"/>
-              <w:numPr>
-                <w:ilvl w:val="0"/>
-                <w:numId w:val="2"/>
-              </w:numPr>
-              <w:spacing w:after="17"/>
-              <w:rPr>
-                <w:rFonts w:ascii="Aptos" w:eastAsia="Calibri" w:hAnsi="Aptos" w:cs="Calibri"/>
-              </w:rPr>
-            </w:pPr>
-            <w:r>
-              <w:rPr>
-                <w:rFonts w:ascii="Aptos" w:eastAsia="Calibri" w:hAnsi="Aptos" w:cs="Calibri"/>
-              </w:rPr>
-              <w:t>Classificazione per topologia (a bus, ad anello, a stella, a maglia completa e parziale, ad albero).</w:t>
-            </w:r>
-          </w:p>
-          <w:p>
-            <w:pPr>
-              <w:pStyle w:val="Standard"/>
-              <w:numPr>
-                <w:ilvl w:val="0"/>
-                <w:numId w:val="2"/>
-              </w:numPr>
-              <w:spacing w:after="17"/>
-              <w:rPr>
-                <w:rFonts w:ascii="Aptos" w:eastAsia="Calibri" w:hAnsi="Aptos" w:cs="Calibri"/>
-              </w:rPr>
-            </w:pPr>
-            <w:r>
-              <w:rPr>
-                <w:rFonts w:ascii="Aptos" w:eastAsia="Calibri" w:hAnsi="Aptos" w:cs="Calibri"/>
-              </w:rPr>
-              <w:t>Le reti locali.</w:t>
-            </w:r>
-          </w:p>
-          <w:p>
-            <w:pPr>
-              <w:pStyle w:val="Standard"/>
-              <w:numPr>
-                <w:ilvl w:val="0"/>
-                <w:numId w:val="2"/>
-              </w:numPr>
-              <w:spacing w:after="17"/>
-              <w:rPr>
-                <w:rFonts w:ascii="Aptos" w:eastAsia="Calibri" w:hAnsi="Aptos" w:cs="Calibri"/>
-              </w:rPr>
-            </w:pPr>
-            <w:r>
-              <w:rPr>
-                <w:rFonts w:ascii="Aptos" w:eastAsia="Calibri" w:hAnsi="Aptos" w:cs="Calibri"/>
-              </w:rPr>
-              <w:t>Protocolli di comunicazione.</w:t>
-            </w:r>
-          </w:p>
-          <w:p>
-            <w:pPr>
-              <w:pStyle w:val="Standard"/>
-              <w:numPr>
-                <w:ilvl w:val="0"/>
-                <w:numId w:val="2"/>
-              </w:numPr>
-              <w:spacing w:after="17"/>
-              <w:rPr>
-                <w:rFonts w:ascii="Aptos" w:eastAsia="Calibri" w:hAnsi="Aptos" w:cs="Calibri"/>
-              </w:rPr>
-            </w:pPr>
-            <w:r>
-              <w:rPr>
-                <w:rFonts w:ascii="Aptos" w:eastAsia="Calibri" w:hAnsi="Aptos" w:cs="Calibri"/>
-              </w:rPr>
-              <w:t>Architettura di rete.</w:t>
-            </w:r>
-          </w:p>
-          <w:p>
-            <w:pPr>
-              <w:pStyle w:val="Standard"/>
-              <w:numPr>
-                <w:ilvl w:val="0"/>
-                <w:numId w:val="2"/>
-              </w:numPr>
-              <w:spacing w:after="17"/>
-              <w:rPr>
-                <w:rFonts w:ascii="Aptos" w:eastAsia="Calibri" w:hAnsi="Aptos" w:cs="Calibri"/>
-              </w:rPr>
-            </w:pPr>
-            <w:r>
-              <w:rPr>
-                <w:rFonts w:ascii="Aptos" w:eastAsia="Calibri" w:hAnsi="Aptos" w:cs="Calibri"/>
-              </w:rPr>
-              <w:t>Il modello OSI.</w:t>
-            </w:r>
-          </w:p>
-          <w:p>
-            <w:pPr>
-              <w:pStyle w:val="Standard"/>
-              <w:numPr>
-                <w:ilvl w:val="0"/>
-                <w:numId w:val="2"/>
-              </w:numPr>
-              <w:rPr>
-                <w:rFonts w:ascii="Aptos" w:eastAsia="Calibri" w:hAnsi="Aptos" w:cs="Calibri"/>
-              </w:rPr>
-            </w:pPr>
-            <w:r>
-              <w:rPr>
-                <w:rFonts w:ascii="Aptos" w:eastAsia="Calibri" w:hAnsi="Aptos" w:cs="Calibri"/>
-              </w:rPr>
-              <w:t>I livelli OSI (cenni).</w:t>
-            </w:r>
-          </w:p>
-          <w:p>
-            <w:pPr>
-              <w:pStyle w:val="Contenutotabella"/>
-              <w:ind w:left="23"/>
-              <w:rPr>
-                <w:rFonts w:ascii="Aptos" w:hAnsi="Aptos"/>
-              </w:rPr>
-            </w:pPr>
           </w:p>
         </w:tc>
       </w:tr>
@@ -1844,6 +1736,11 @@
           <w:szCs w:val="16"/>
         </w:rPr>
       </w:pPr>
+    </w:p>
+    <w:p>
+      <w:r>
+        <w:br w:type="page"/>
+      </w:r>
     </w:p>
     <w:tbl>
       <w:tblPr>
@@ -1937,19 +1834,514 @@
                 <w:ilvl w:val="0"/>
                 <w:numId w:val="2"/>
               </w:numPr>
-              <w:rPr>
-                <w:rFonts w:ascii="Aptos" w:eastAsia="Calibri" w:hAnsi="Aptos" w:cs="Calibri"/>
-              </w:rPr>
-            </w:pPr>
-          </w:p>
-          <w:p>
-            <w:pPr>
-              <w:pStyle w:val="Contenutotabella"/>
-              <w:ind w:left="23"/>
-              <w:rPr>
-                <w:rFonts w:ascii="Aptos" w:hAnsi="Aptos"/>
-              </w:rPr>
-            </w:pPr>
+              <w:spacing w:after="17"/>
+              <w:rPr>
+                <w:rFonts w:ascii="Aptos" w:eastAsia="Calibri" w:hAnsi="Aptos" w:cs="Calibri"/>
+              </w:rPr>
+            </w:pPr>
+            <w:r>
+              <w:rPr>
+                <w:rFonts w:ascii="Aptos" w:eastAsia="Calibri" w:hAnsi="Aptos" w:cs="Calibri"/>
+              </w:rPr>
+              <w:t>Definizione di rete informatica.</w:t>
+            </w:r>
+          </w:p>
+          <w:p>
+            <w:pPr>
+              <w:pStyle w:val="Standard"/>
+              <w:numPr>
+                <w:ilvl w:val="0"/>
+                <w:numId w:val="2"/>
+              </w:numPr>
+              <w:spacing w:after="17"/>
+              <w:rPr>
+                <w:rFonts w:ascii="Aptos" w:eastAsia="Calibri" w:hAnsi="Aptos" w:cs="Calibri"/>
+              </w:rPr>
+            </w:pPr>
+            <w:r>
+              <w:rPr>
+                <w:rFonts w:ascii="Aptos" w:eastAsia="Calibri" w:hAnsi="Aptos" w:cs="Calibri"/>
+              </w:rPr>
+              <w:t>Reti broadcast e reti punto a punto.</w:t>
+            </w:r>
+          </w:p>
+          <w:p>
+            <w:pPr>
+              <w:pStyle w:val="Standard"/>
+              <w:numPr>
+                <w:ilvl w:val="0"/>
+                <w:numId w:val="2"/>
+              </w:numPr>
+              <w:spacing w:after="17"/>
+              <w:rPr>
+                <w:rFonts w:ascii="Aptos" w:eastAsia="Calibri" w:hAnsi="Aptos" w:cs="Calibri"/>
+              </w:rPr>
+            </w:pPr>
+            <w:r>
+              <w:rPr>
+                <w:rFonts w:ascii="Aptos" w:eastAsia="Calibri" w:hAnsi="Aptos" w:cs="Calibri"/>
+              </w:rPr>
+              <w:t>Dispositivi di rete (schede di rete, hub, switch, router</w:t>
+            </w:r>
+            <w:r>
+              <w:rPr>
+                <w:rFonts w:ascii="Aptos" w:eastAsia="Calibri" w:hAnsi="Aptos" w:cs="Calibri"/>
+              </w:rPr>
+              <w:t>, firewall, gateway</w:t>
+            </w:r>
+            <w:r>
+              <w:rPr>
+                <w:rFonts w:ascii="Aptos" w:eastAsia="Calibri" w:hAnsi="Aptos" w:cs="Calibri"/>
+              </w:rPr>
+              <w:t>).</w:t>
+            </w:r>
+          </w:p>
+          <w:p>
+            <w:pPr>
+              <w:pStyle w:val="Standard"/>
+              <w:numPr>
+                <w:ilvl w:val="0"/>
+                <w:numId w:val="2"/>
+              </w:numPr>
+              <w:spacing w:after="17"/>
+              <w:rPr>
+                <w:rFonts w:ascii="Aptos" w:eastAsia="Calibri" w:hAnsi="Aptos" w:cs="Calibri"/>
+              </w:rPr>
+            </w:pPr>
+            <w:r>
+              <w:rPr>
+                <w:rFonts w:ascii="Aptos" w:eastAsia="Calibri" w:hAnsi="Aptos" w:cs="Calibri"/>
+              </w:rPr>
+              <w:t>Throughput e bandwidth</w:t>
+            </w:r>
+            <w:r>
+              <w:rPr>
+                <w:rFonts w:ascii="Aptos" w:eastAsia="Calibri" w:hAnsi="Aptos" w:cs="Calibri"/>
+              </w:rPr>
+              <w:t>, latenza e jitter</w:t>
+            </w:r>
+            <w:r>
+              <w:rPr>
+                <w:rFonts w:ascii="Aptos" w:eastAsia="Calibri" w:hAnsi="Aptos" w:cs="Calibri"/>
+              </w:rPr>
+              <w:t>.</w:t>
+            </w:r>
+          </w:p>
+          <w:p>
+            <w:pPr>
+              <w:pStyle w:val="Standard"/>
+              <w:numPr>
+                <w:ilvl w:val="0"/>
+                <w:numId w:val="2"/>
+              </w:numPr>
+              <w:spacing w:after="17"/>
+              <w:rPr>
+                <w:rFonts w:ascii="Aptos" w:eastAsia="Calibri" w:hAnsi="Aptos" w:cs="Calibri"/>
+              </w:rPr>
+            </w:pPr>
+            <w:r>
+              <w:rPr>
+                <w:rFonts w:ascii="Aptos" w:eastAsia="Calibri" w:hAnsi="Aptos" w:cs="Calibri"/>
+              </w:rPr>
+              <w:t>Classificazione delle reti per estensione geografica (PAN, LAN, MAN, WAN).</w:t>
+            </w:r>
+          </w:p>
+          <w:p>
+            <w:pPr>
+              <w:pStyle w:val="Standard"/>
+              <w:numPr>
+                <w:ilvl w:val="0"/>
+                <w:numId w:val="2"/>
+              </w:numPr>
+              <w:spacing w:after="17"/>
+              <w:rPr>
+                <w:rFonts w:ascii="Aptos" w:eastAsia="Calibri" w:hAnsi="Aptos" w:cs="Calibri"/>
+              </w:rPr>
+            </w:pPr>
+            <w:r>
+              <w:rPr>
+                <w:rFonts w:ascii="Aptos" w:eastAsia="Calibri" w:hAnsi="Aptos" w:cs="Calibri"/>
+              </w:rPr>
+              <w:t>Classificazione delle reti per architettura (Master-Slave, Client-Server, Peer-to-peer).</w:t>
+            </w:r>
+          </w:p>
+          <w:p>
+            <w:pPr>
+              <w:pStyle w:val="Standard"/>
+              <w:numPr>
+                <w:ilvl w:val="0"/>
+                <w:numId w:val="2"/>
+              </w:numPr>
+              <w:spacing w:after="17"/>
+              <w:rPr>
+                <w:rFonts w:ascii="Aptos" w:eastAsia="Calibri" w:hAnsi="Aptos" w:cs="Calibri"/>
+              </w:rPr>
+            </w:pPr>
+            <w:r>
+              <w:rPr>
+                <w:rFonts w:ascii="Aptos" w:eastAsia="Calibri" w:hAnsi="Aptos" w:cs="Calibri"/>
+              </w:rPr>
+              <w:t>Classificazione per topologia (a bus, ad anello, a stella, a maglia completa e parziale, ad albero).</w:t>
+            </w:r>
+          </w:p>
+          <w:p>
+            <w:pPr>
+              <w:pStyle w:val="Standard"/>
+              <w:numPr>
+                <w:ilvl w:val="0"/>
+                <w:numId w:val="2"/>
+              </w:numPr>
+              <w:spacing w:after="17"/>
+              <w:rPr>
+                <w:rFonts w:ascii="Aptos" w:eastAsia="Calibri" w:hAnsi="Aptos" w:cs="Calibri"/>
+              </w:rPr>
+            </w:pPr>
+            <w:r>
+              <w:rPr>
+                <w:rFonts w:ascii="Aptos" w:eastAsia="Calibri" w:hAnsi="Aptos" w:cs="Calibri"/>
+              </w:rPr>
+              <w:t>Le reti locali</w:t>
+            </w:r>
+            <w:r>
+              <w:rPr>
+                <w:rFonts w:ascii="Aptos" w:eastAsia="Calibri" w:hAnsi="Aptos" w:cs="Calibri"/>
+              </w:rPr>
+              <w:t>: IEEE 802, Ethernet e tipi</w:t>
+            </w:r>
+          </w:p>
+          <w:p>
+            <w:pPr>
+              <w:pStyle w:val="Standard"/>
+              <w:numPr>
+                <w:ilvl w:val="0"/>
+                <w:numId w:val="2"/>
+              </w:numPr>
+              <w:spacing w:after="17"/>
+              <w:rPr>
+                <w:rFonts w:ascii="Aptos" w:eastAsia="Calibri" w:hAnsi="Aptos" w:cs="Calibri"/>
+              </w:rPr>
+            </w:pPr>
+            <w:r>
+              <w:rPr>
+                <w:rFonts w:ascii="Aptos" w:eastAsia="Calibri" w:hAnsi="Aptos" w:cs="Calibri"/>
+              </w:rPr>
+              <w:t>Protocolli di comunicazione</w:t>
+            </w:r>
+            <w:r>
+              <w:rPr>
+                <w:rFonts w:ascii="Aptos" w:eastAsia="Calibri" w:hAnsi="Aptos" w:cs="Calibri"/>
+              </w:rPr>
+              <w:t>: scopi ed enti</w:t>
+            </w:r>
+          </w:p>
+          <w:p>
+            <w:pPr>
+              <w:pStyle w:val="Standard"/>
+              <w:numPr>
+                <w:ilvl w:val="0"/>
+                <w:numId w:val="2"/>
+              </w:numPr>
+              <w:spacing w:after="17"/>
+              <w:rPr>
+                <w:rFonts w:ascii="Aptos" w:eastAsia="Calibri" w:hAnsi="Aptos" w:cs="Calibri"/>
+              </w:rPr>
+            </w:pPr>
+            <w:r>
+              <w:rPr>
+                <w:rFonts w:ascii="Aptos" w:eastAsia="Calibri" w:hAnsi="Aptos" w:cs="Calibri"/>
+              </w:rPr>
+              <w:t>Il modello di riferimento ISO/OSI.</w:t>
+            </w:r>
+          </w:p>
+          <w:p>
+            <w:pPr>
+              <w:pStyle w:val="Standard"/>
+              <w:numPr>
+                <w:ilvl w:val="0"/>
+                <w:numId w:val="2"/>
+              </w:numPr>
+              <w:spacing w:after="17"/>
+              <w:rPr>
+                <w:rFonts w:ascii="Aptos" w:eastAsia="Calibri" w:hAnsi="Aptos" w:cs="Calibri"/>
+              </w:rPr>
+            </w:pPr>
+            <w:r>
+              <w:rPr>
+                <w:rFonts w:ascii="Aptos" w:eastAsia="Calibri" w:hAnsi="Aptos" w:cs="Calibri"/>
+              </w:rPr>
+              <w:t>Messaggi e indirizzamento</w:t>
+            </w:r>
+            <w:r>
+              <w:rPr>
+                <w:rFonts w:ascii="Aptos" w:eastAsia="Calibri" w:hAnsi="Aptos" w:cs="Calibri"/>
+              </w:rPr>
+              <w:t xml:space="preserve"> con primitive di servizio</w:t>
+            </w:r>
+          </w:p>
+          <w:p>
+            <w:pPr>
+              <w:pStyle w:val="Standard"/>
+              <w:numPr>
+                <w:ilvl w:val="0"/>
+                <w:numId w:val="2"/>
+              </w:numPr>
+              <w:spacing w:after="17"/>
+              <w:rPr>
+                <w:rFonts w:ascii="Aptos" w:eastAsia="Calibri" w:hAnsi="Aptos" w:cs="Calibri"/>
+              </w:rPr>
+            </w:pPr>
+            <w:r>
+              <w:rPr>
+                <w:rFonts w:ascii="Aptos" w:eastAsia="Calibri" w:hAnsi="Aptos" w:cs="Calibri"/>
+              </w:rPr>
+              <w:t>Multiplexing e demultiplexing.</w:t>
+            </w:r>
+          </w:p>
+          <w:p>
+            <w:pPr>
+              <w:pStyle w:val="Standard"/>
+              <w:numPr>
+                <w:ilvl w:val="0"/>
+                <w:numId w:val="2"/>
+              </w:numPr>
+              <w:spacing w:after="17"/>
+              <w:rPr>
+                <w:rFonts w:ascii="Aptos" w:eastAsia="Calibri" w:hAnsi="Aptos" w:cs="Calibri"/>
+              </w:rPr>
+            </w:pPr>
+            <w:r>
+              <w:rPr>
+                <w:rFonts w:ascii="Aptos" w:eastAsia="Calibri" w:hAnsi="Aptos" w:cs="Calibri"/>
+              </w:rPr>
+              <w:t>Routing.</w:t>
+            </w:r>
+          </w:p>
+          <w:p>
+            <w:pPr>
+              <w:pStyle w:val="Standard"/>
+              <w:numPr>
+                <w:ilvl w:val="0"/>
+                <w:numId w:val="2"/>
+              </w:numPr>
+              <w:spacing w:after="17"/>
+              <w:rPr>
+                <w:rFonts w:ascii="Aptos" w:eastAsia="Calibri" w:hAnsi="Aptos" w:cs="Calibri"/>
+              </w:rPr>
+            </w:pPr>
+            <w:r>
+              <w:rPr>
+                <w:rFonts w:ascii="Aptos" w:eastAsia="Calibri" w:hAnsi="Aptos" w:cs="Calibri"/>
+              </w:rPr>
+              <w:t>Servizi e protocolli.</w:t>
+            </w:r>
+          </w:p>
+          <w:p>
+            <w:pPr>
+              <w:pStyle w:val="Standard"/>
+              <w:numPr>
+                <w:ilvl w:val="0"/>
+                <w:numId w:val="2"/>
+              </w:numPr>
+              <w:spacing w:after="17"/>
+              <w:rPr>
+                <w:rFonts w:ascii="Aptos" w:eastAsia="Calibri" w:hAnsi="Aptos" w:cs="Calibri"/>
+              </w:rPr>
+            </w:pPr>
+            <w:r>
+              <w:rPr>
+                <w:rFonts w:ascii="Aptos" w:eastAsia="Calibri" w:hAnsi="Aptos" w:cs="Calibri"/>
+              </w:rPr>
+              <w:t>Classificazione dei servizi (orientati alla connessione e senza connessione).</w:t>
+            </w:r>
+          </w:p>
+          <w:p>
+            <w:pPr>
+              <w:pStyle w:val="Standard"/>
+              <w:numPr>
+                <w:ilvl w:val="0"/>
+                <w:numId w:val="2"/>
+              </w:numPr>
+              <w:spacing w:after="17"/>
+              <w:rPr>
+                <w:rFonts w:ascii="Aptos" w:eastAsia="Calibri" w:hAnsi="Aptos" w:cs="Calibri"/>
+              </w:rPr>
+            </w:pPr>
+            <w:r>
+              <w:rPr>
+                <w:rFonts w:ascii="Aptos" w:eastAsia="Calibri" w:hAnsi="Aptos" w:cs="Calibri"/>
+              </w:rPr>
+              <w:t>Primitive di servizio.</w:t>
+            </w:r>
+          </w:p>
+          <w:p>
+            <w:pPr>
+              <w:pStyle w:val="Standard"/>
+              <w:numPr>
+                <w:ilvl w:val="0"/>
+                <w:numId w:val="2"/>
+              </w:numPr>
+              <w:spacing w:after="17"/>
+              <w:rPr>
+                <w:rFonts w:ascii="Aptos" w:eastAsia="Calibri" w:hAnsi="Aptos" w:cs="Calibri"/>
+              </w:rPr>
+            </w:pPr>
+            <w:r>
+              <w:rPr>
+                <w:rFonts w:ascii="Aptos" w:eastAsia="Calibri" w:hAnsi="Aptos" w:cs="Calibri"/>
+              </w:rPr>
+              <w:t>Il livello fisico e i suoi compiti</w:t>
+            </w:r>
+          </w:p>
+          <w:p>
+            <w:pPr>
+              <w:pStyle w:val="Standard"/>
+              <w:numPr>
+                <w:ilvl w:val="0"/>
+                <w:numId w:val="2"/>
+              </w:numPr>
+              <w:spacing w:after="17"/>
+              <w:rPr>
+                <w:rFonts w:ascii="Aptos" w:eastAsia="Calibri" w:hAnsi="Aptos" w:cs="Calibri"/>
+              </w:rPr>
+            </w:pPr>
+            <w:r>
+              <w:rPr>
+                <w:rFonts w:ascii="Aptos" w:eastAsia="Calibri" w:hAnsi="Aptos" w:cs="Calibri"/>
+              </w:rPr>
+              <w:t>Mezzi trasmissivi (cavi in rame, fibra ottica).</w:t>
+            </w:r>
+          </w:p>
+          <w:p>
+            <w:pPr>
+              <w:pStyle w:val="Standard"/>
+              <w:numPr>
+                <w:ilvl w:val="0"/>
+                <w:numId w:val="2"/>
+              </w:numPr>
+              <w:spacing w:after="17"/>
+              <w:rPr>
+                <w:rFonts w:ascii="Aptos" w:eastAsia="Calibri" w:hAnsi="Aptos" w:cs="Calibri"/>
+              </w:rPr>
+            </w:pPr>
+            <w:r>
+              <w:rPr>
+                <w:rFonts w:ascii="Aptos" w:eastAsia="Calibri" w:hAnsi="Aptos" w:cs="Calibri"/>
+              </w:rPr>
+              <w:t>La trasmissione wireless</w:t>
+            </w:r>
+            <w:r>
+              <w:rPr>
+                <w:rFonts w:ascii="Aptos" w:eastAsia="Calibri" w:hAnsi="Aptos" w:cs="Calibri"/>
+              </w:rPr>
+              <w:t>: caratteristiche e problemi</w:t>
+            </w:r>
+          </w:p>
+          <w:p>
+            <w:pPr>
+              <w:pStyle w:val="Standard"/>
+              <w:numPr>
+                <w:ilvl w:val="0"/>
+                <w:numId w:val="2"/>
+              </w:numPr>
+              <w:spacing w:after="17"/>
+              <w:rPr>
+                <w:rFonts w:ascii="Aptos" w:eastAsia="Calibri" w:hAnsi="Aptos" w:cs="Calibri"/>
+              </w:rPr>
+            </w:pPr>
+            <w:r>
+              <w:rPr>
+                <w:rFonts w:ascii="Aptos" w:eastAsia="Calibri" w:hAnsi="Aptos" w:cs="Calibri"/>
+              </w:rPr>
+              <w:t>I segnali</w:t>
+            </w:r>
+            <w:r>
+              <w:rPr>
+                <w:rFonts w:ascii="Aptos" w:eastAsia="Calibri" w:hAnsi="Aptos" w:cs="Calibri"/>
+              </w:rPr>
+              <w:t xml:space="preserve"> e le modulazioni</w:t>
+            </w:r>
+          </w:p>
+          <w:p>
+            <w:pPr>
+              <w:pStyle w:val="Standard"/>
+              <w:numPr>
+                <w:ilvl w:val="0"/>
+                <w:numId w:val="2"/>
+              </w:numPr>
+              <w:spacing w:after="17"/>
+              <w:rPr>
+                <w:rFonts w:ascii="Aptos" w:eastAsia="Calibri" w:hAnsi="Aptos" w:cs="Calibri"/>
+              </w:rPr>
+            </w:pPr>
+            <w:r>
+              <w:rPr>
+                <w:rFonts w:ascii="Aptos" w:eastAsia="Calibri" w:hAnsi="Aptos" w:cs="Calibri"/>
+              </w:rPr>
+              <w:t>Fattori che influenzano il segnale (attenuazione, distorsione, rumore).</w:t>
+            </w:r>
+          </w:p>
+          <w:p>
+            <w:pPr>
+              <w:pStyle w:val="Standard"/>
+              <w:numPr>
+                <w:ilvl w:val="0"/>
+                <w:numId w:val="2"/>
+              </w:numPr>
+              <w:spacing w:after="17"/>
+              <w:rPr>
+                <w:rFonts w:ascii="Aptos" w:eastAsia="Calibri" w:hAnsi="Aptos" w:cs="Calibri"/>
+              </w:rPr>
+            </w:pPr>
+            <w:r>
+              <w:rPr>
+                <w:rFonts w:ascii="Aptos" w:eastAsia="Calibri" w:hAnsi="Aptos" w:cs="Calibri"/>
+              </w:rPr>
+              <w:t>Capacità del canale</w:t>
+            </w:r>
+            <w:r>
+              <w:rPr>
+                <w:rFonts w:ascii="Aptos" w:eastAsia="Calibri" w:hAnsi="Aptos" w:cs="Calibri"/>
+              </w:rPr>
+              <w:t xml:space="preserve"> e trasmissione digitale: campionamento e quantizzazione</w:t>
+            </w:r>
+          </w:p>
+          <w:p>
+            <w:pPr>
+              <w:pStyle w:val="Standard"/>
+              <w:numPr>
+                <w:ilvl w:val="0"/>
+                <w:numId w:val="2"/>
+              </w:numPr>
+              <w:spacing w:after="17"/>
+              <w:rPr>
+                <w:rFonts w:ascii="Aptos" w:eastAsia="Calibri" w:hAnsi="Aptos" w:cs="Calibri"/>
+              </w:rPr>
+            </w:pPr>
+            <w:r>
+              <w:rPr>
+                <w:rFonts w:ascii="Aptos" w:eastAsia="Calibri" w:hAnsi="Aptos" w:cs="Calibri"/>
+              </w:rPr>
+              <w:t>Tecniche di condivisione del canale (TDM, FDM, CDMA).</w:t>
+            </w:r>
+          </w:p>
+          <w:p>
+            <w:pPr>
+              <w:pStyle w:val="Standard"/>
+              <w:numPr>
+                <w:ilvl w:val="0"/>
+                <w:numId w:val="2"/>
+              </w:numPr>
+              <w:spacing w:after="17"/>
+              <w:rPr>
+                <w:rFonts w:ascii="Aptos" w:eastAsia="Calibri" w:hAnsi="Aptos" w:cs="Calibri"/>
+              </w:rPr>
+            </w:pPr>
+            <w:r>
+              <w:rPr>
+                <w:rFonts w:ascii="Aptos" w:eastAsia="Calibri" w:hAnsi="Aptos" w:cs="Calibri"/>
+              </w:rPr>
+              <w:t>Modalità di trasmissione (simplex, half-duplex, full-duplex).</w:t>
+            </w:r>
           </w:p>
         </w:tc>
       </w:tr>
@@ -1988,7 +2380,15 @@
           <w:b/>
           <w:bCs/>
         </w:rPr>
-        <w:t>02</w:t>
+        <w:t>0</w:t>
+      </w:r>
+      <w:r>
+        <w:rPr>
+          <w:rFonts w:ascii="Aptos" w:hAnsi="Aptos" w:cs="Times New Roman"/>
+          <w:b/>
+          <w:bCs/>
+        </w:rPr>
+        <w:t>8</w:t>
       </w:r>
       <w:r>
         <w:rPr>
@@ -2088,20 +2488,7 @@
       </w:r>
     </w:p>
     <w:p/>
-    <w:p>
-      <w:r>
-        <w:t xml:space="preserve">2 Verifiche e </w:t>
-      </w:r>
-      <w:r>
-        <w:t>2</w:t>
-      </w:r>
-      <w:r>
-        <w:t xml:space="preserve"> interrogazioni per trimestre</w:t>
-      </w:r>
-      <w:r>
-        <w:t xml:space="preserve">                                                                                                                                                                                                                       </w:t>
-      </w:r>
-    </w:p>
+    <w:p/>
     <w:sectPr>
       <w:pgSz w:w="11920" w:h="16838"/>
       <w:pgMar w:top="454" w:right="839" w:bottom="454" w:left="1417" w:header="720" w:footer="720" w:gutter="0"/>
@@ -3136,7 +3523,6 @@
   <w:style w:type="character" w:default="1" w:styleId="Carpredefinitoparagrafo">
     <w:name w:val="Default Paragraph Font"/>
     <w:uiPriority w:val="1"/>
-    <w:semiHidden/>
     <w:unhideWhenUsed/>
   </w:style>
   <w:style w:type="table" w:default="1" w:styleId="Tabellanormale">
@@ -3938,6 +4324,15 @@
 </file>
 
 <file path=customXml/item1.xml><?xml version="1.0" encoding="utf-8"?>
+<?mso-contentType ?>
+<FormTemplates xmlns="http://schemas.microsoft.com/sharepoint/v3/contenttype/forms">
+  <Display>DocumentLibraryForm</Display>
+  <Edit>DocumentLibraryForm</Edit>
+  <New>DocumentLibraryForm</New>
+</FormTemplates>
+</file>
+
+<file path=customXml/item2.xml><?xml version="1.0" encoding="utf-8"?>
 <p:properties xmlns:p="http://schemas.microsoft.com/office/2006/metadata/properties" xmlns:xsi="http://www.w3.org/2001/XMLSchema-instance" xmlns:pc="http://schemas.microsoft.com/office/infopath/2007/PartnerControls">
   <documentManagement>
     <TaxCatchAll xmlns="fc3ab4f5-e960-4b7d-aa3b-c519ebd70c52"/>
@@ -3946,15 +4341,6 @@
     </lcf76f155ced4ddcb4097134ff3c332f>
   </documentManagement>
 </p:properties>
-</file>
-
-<file path=customXml/item2.xml><?xml version="1.0" encoding="utf-8"?>
-<?mso-contentType ?>
-<FormTemplates xmlns="http://schemas.microsoft.com/sharepoint/v3/contenttype/forms">
-  <Display>DocumentLibraryForm</Display>
-  <Edit>DocumentLibraryForm</Edit>
-  <New>DocumentLibraryForm</New>
-</FormTemplates>
 </file>
 
 <file path=customXml/item3.xml><?xml version="1.0" encoding="utf-8"?>
@@ -4165,20 +4551,20 @@
 </file>
 
 <file path=customXml/itemProps1.xml><?xml version="1.0" encoding="utf-8"?>
+<ds:datastoreItem xmlns:ds="http://schemas.openxmlformats.org/officeDocument/2006/customXml" ds:itemID="{CEA661B5-CFC3-42F5-ADD9-EFBE4B81278F}">
+  <ds:schemaRefs>
+    <ds:schemaRef ds:uri="http://schemas.microsoft.com/sharepoint/v3/contenttype/forms"/>
+  </ds:schemaRefs>
+</ds:datastoreItem>
+</file>
+
+<file path=customXml/itemProps2.xml><?xml version="1.0" encoding="utf-8"?>
 <ds:datastoreItem xmlns:ds="http://schemas.openxmlformats.org/officeDocument/2006/customXml" ds:itemID="{1AE46C8D-37FE-4C17-B92D-2B8DA79A00D5}">
   <ds:schemaRefs>
     <ds:schemaRef ds:uri="http://schemas.microsoft.com/office/2006/metadata/properties"/>
     <ds:schemaRef ds:uri="http://schemas.microsoft.com/office/infopath/2007/PartnerControls"/>
     <ds:schemaRef ds:uri="fc3ab4f5-e960-4b7d-aa3b-c519ebd70c52"/>
     <ds:schemaRef ds:uri="1617dbeb-d4ac-4615-9c2e-a1d8d69903fa"/>
-  </ds:schemaRefs>
-</ds:datastoreItem>
-</file>
-
-<file path=customXml/itemProps2.xml><?xml version="1.0" encoding="utf-8"?>
-<ds:datastoreItem xmlns:ds="http://schemas.openxmlformats.org/officeDocument/2006/customXml" ds:itemID="{CEA661B5-CFC3-42F5-ADD9-EFBE4B81278F}">
-  <ds:schemaRefs>
-    <ds:schemaRef ds:uri="http://schemas.microsoft.com/sharepoint/v3/contenttype/forms"/>
   </ds:schemaRefs>
 </ds:datastoreItem>
 </file>

</xml_diff>